<commit_message>
Elevation, contour lines added
</commit_message>
<xml_diff>
--- a/word_template.docx
+++ b/word_template.docx
@@ -39,7 +39,7 @@
     <w:sectPr>
       <w:footerReference w:type="default" r:id="rId7"/>
       <w:pgSz w:w="12240" w:h="15840"/>
-      <w:pgMar w:top="1440" w:right="1440" w:bottom="1440" w:left="1440" w:header="720" w:footer="720" w:gutter="0"/>
+      <w:pgMar w:top="720" w:right="720" w:bottom="720" w:left="720" w:header="720" w:footer="720" w:gutter="0"/>
       <w:cols w:space="720"/>
       <w:titlePg/>
       <w:docGrid w:linePitch="326"/>
@@ -582,6 +582,7 @@
     <w:lsdException w:name="HTML Sample" w:semiHidden="1" w:unhideWhenUsed="1"/>
     <w:lsdException w:name="HTML Typewriter" w:semiHidden="1" w:unhideWhenUsed="1"/>
     <w:lsdException w:name="HTML Variable" w:semiHidden="1" w:unhideWhenUsed="1"/>
+    <w:lsdException w:name="Normal Table" w:semiHidden="1" w:unhideWhenUsed="1"/>
     <w:lsdException w:name="annotation subject" w:semiHidden="1" w:unhideWhenUsed="1"/>
     <w:lsdException w:name="No List" w:semiHidden="1" w:unhideWhenUsed="1"/>
     <w:lsdException w:name="Outline List 1" w:semiHidden="1" w:unhideWhenUsed="1"/>
@@ -624,8 +625,11 @@
     <w:lsdException w:name="Table Contemporary" w:semiHidden="1" w:unhideWhenUsed="1"/>
     <w:lsdException w:name="Table Elegant" w:semiHidden="1" w:unhideWhenUsed="1"/>
     <w:lsdException w:name="Table Professional" w:semiHidden="1" w:unhideWhenUsed="1"/>
+    <w:lsdException w:name="Table Subtle 1" w:semiHidden="1" w:unhideWhenUsed="1"/>
     <w:lsdException w:name="Table Subtle 2" w:semiHidden="1" w:unhideWhenUsed="1"/>
     <w:lsdException w:name="Table Web 1" w:semiHidden="1" w:unhideWhenUsed="1"/>
+    <w:lsdException w:name="Table Web 2" w:semiHidden="1" w:unhideWhenUsed="1"/>
+    <w:lsdException w:name="Table Web 3" w:semiHidden="1" w:unhideWhenUsed="1"/>
     <w:lsdException w:name="Balloon Text" w:semiHidden="1" w:unhideWhenUsed="1"/>
     <w:lsdException w:name="Table Theme" w:semiHidden="1" w:unhideWhenUsed="1"/>
     <w:lsdException w:name="Placeholder Text" w:semiHidden="1"/>
@@ -644,6 +648,10 @@
     <w:lsdException w:name="Colorful List"/>
     <w:lsdException w:name="Colorful Grid"/>
     <w:lsdException w:name="Light Shading Accent 1"/>
+    <w:lsdException w:name="Light List Accent 1"/>
+    <w:lsdException w:name="Light Grid Accent 1"/>
+    <w:lsdException w:name="Medium Shading 1 Accent 1"/>
+    <w:lsdException w:name="Medium Shading 2 Accent 1"/>
     <w:lsdException w:name="Medium List 1 Accent 1"/>
     <w:lsdException w:name="Revision" w:semiHidden="1"/>
     <w:lsdException w:name="Medium List 2 Accent 1"/>
@@ -719,6 +727,11 @@
     <w:lsdException w:name="Medium List 2 Accent 6"/>
     <w:lsdException w:name="Medium Grid 1 Accent 6"/>
     <w:lsdException w:name="Medium Grid 2 Accent 6"/>
+    <w:lsdException w:name="Medium Grid 3 Accent 6"/>
+    <w:lsdException w:name="Dark List Accent 6"/>
+    <w:lsdException w:name="Colorful Shading Accent 6"/>
+    <w:lsdException w:name="Colorful List Accent 6"/>
+    <w:lsdException w:name="Colorful Grid Accent 6"/>
     <w:lsdException w:name="Bibliography" w:semiHidden="1" w:unhideWhenUsed="1"/>
     <w:lsdException w:name="TOC Heading" w:semiHidden="1" w:unhideWhenUsed="1"/>
     <w:lsdException w:name="Grid Table 4" w:uiPriority="49"/>

</xml_diff>